<commit_message>
fixed new line error
</commit_message>
<xml_diff>
--- a/Mini Project 2/Possible puzzles.docx
+++ b/Mini Project 2/Possible puzzles.docx
@@ -956,14 +956,15 @@
     </w:p>
     <w:p>
       <w:r>
-        <w:rPr>
-          <w:rFonts w:ascii="Times" w:hAnsi="Times"/>
-          <w:color w:val="000000"/>
-          <w:sz w:val="27"/>
-          <w:szCs w:val="27"/>
-          <w:shd w:val="clear" w:color="auto" w:fill="FFFFFF"/>
-        </w:rPr>
         <w:t>A-BOOOA-B----XXC---D-C---DPPPE-----E</w:t>
+      </w:r>
+      <w:r>
+        <w:t xml:space="preserve"> </w:t>
+      </w:r>
+    </w:p>
+    <w:p>
+      <w:r>
+        <w:t>-OOOAA--BPPP--BXXC-----CQQQRRR------</w:t>
       </w:r>
     </w:p>
     <w:sectPr>
@@ -1432,6 +1433,18 @@
       <w:shd w:val="clear" w:color="auto" w:fill="E1DFDD"/>
     </w:rPr>
   </w:style>
+  <w:style w:type="character" w:styleId="FollowedHyperlink">
+    <w:name w:val="FollowedHyperlink"/>
+    <w:basedOn w:val="DefaultParagraphFont"/>
+    <w:uiPriority w:val="99"/>
+    <w:semiHidden/>
+    <w:unhideWhenUsed/>
+    <w:rsid w:val="00CE78A3"/>
+    <w:rPr>
+      <w:color w:val="954F72" w:themeColor="followedHyperlink"/>
+      <w:u w:val="single"/>
+    </w:rPr>
+  </w:style>
 </w:styles>
 </file>
 

</xml_diff>